<commit_message>
Adding my CRUD app from MIU this app does not save, yet.
</commit_message>
<xml_diff>
--- a/MIU/Week_4/colon_jonell_052012_MUI_Project4.docx
+++ b/MIU/Week_4/colon_jonell_052012_MUI_Project4.docx
@@ -64,7 +64,7 @@
           <w:rPr>
             <w:rStyle w:val="Hyperlink"/>
           </w:rPr>
-          <w:t>http://jonellcolon.github.com/mdv-projects/MIU/Week 4/Gold/index.html</w:t>
+          <w:t>http://jonellcolon.github.com/mdv-projects/MIU/Week_4/Gold/index.html</w:t>
         </w:r>
       </w:hyperlink>
     </w:p>
@@ -76,8 +76,6 @@
           <w:u w:val="none"/>
         </w:rPr>
       </w:pPr>
-      <w:bookmarkStart w:id="0" w:name="_GoBack"/>
-      <w:bookmarkEnd w:id="0"/>
     </w:p>
     <w:p>
       <w:pPr>
@@ -98,15 +96,13 @@
           <w:rPr>
             <w:rStyle w:val="Hyperlink"/>
           </w:rPr>
-          <w:t xml:space="preserve">http://jonellcolon.github.com/mdv-projects/MIU/Week </w:t>
-        </w:r>
-        <w:r>
-          <w:rPr>
-            <w:rStyle w:val="Hyperlink"/>
-          </w:rPr>
-          <w:t>4/Bronze/index.html</w:t>
+          <w:t>http://jonellcolon.github.com/mdv-projects/MIU/Week_4/Bronze/index.html</w:t>
         </w:r>
       </w:hyperlink>
+    </w:p>
+    <w:p>
+      <w:bookmarkStart w:id="0" w:name="_GoBack"/>
+      <w:bookmarkEnd w:id="0"/>
     </w:p>
     <w:p/>
     <w:p/>

</xml_diff>